<commit_message>
add posibility use logo or photo in template
</commit_message>
<xml_diff>
--- a/template.docx
+++ b/template.docx
@@ -15,15 +15,60 @@
         <w:t>Generated Document Template</w:t>
       </w:r>
     </w:p>
+    <w:tbl>
+      <w:tblPr>
+        <w:tblStyle w:val="a6"/>
+        <w:tblW w:w="0" w:type="auto"/>
+        <w:tblBorders>
+          <w:top w:val="none" w:sz="0" w:space="0" w:color="auto"/>
+          <w:left w:val="none" w:sz="0" w:space="0" w:color="auto"/>
+          <w:bottom w:val="none" w:sz="0" w:space="0" w:color="auto"/>
+          <w:right w:val="none" w:sz="0" w:space="0" w:color="auto"/>
+          <w:insideH w:val="none" w:sz="0" w:space="0" w:color="auto"/>
+          <w:insideV w:val="none" w:sz="0" w:space="0" w:color="auto"/>
+        </w:tblBorders>
+        <w:tblLook w:val="04A0" w:firstRow="1" w:lastRow="0" w:firstColumn="1" w:lastColumn="0" w:noHBand="0" w:noVBand="1"/>
+      </w:tblPr>
+      <w:tblGrid>
+        <w:gridCol w:w="6946"/>
+        <w:gridCol w:w="2399"/>
+      </w:tblGrid>
+      <w:tr>
+        <w:tc>
+          <w:tcPr>
+            <w:tcW w:w="6946" w:type="dxa"/>
+          </w:tcPr>
+          <w:p>
+            <w:pPr>
+              <w:jc w:val="both"/>
+            </w:pPr>
+            <w:r>
+              <w:t>This document is a preset template used for automatic data filling. Static text remains unchanged, while placeholders are replaced by values provided by the application.</w:t>
+            </w:r>
+          </w:p>
+        </w:tc>
+        <w:tc>
+          <w:tcPr>
+            <w:tcW w:w="2399" w:type="dxa"/>
+          </w:tcPr>
+          <w:p>
+            <w:pPr>
+              <w:jc w:val="both"/>
+            </w:pPr>
+            <w:r>
+              <w:t>{{LOGO}}</w:t>
+            </w:r>
+          </w:p>
+        </w:tc>
+      </w:tr>
+    </w:tbl>
     <w:p>
       <w:pPr>
-        <w:jc w:val="both"/>
+        <w:rPr>
+          <w:lang w:val="uk-UA"/>
+        </w:rPr>
       </w:pPr>
-      <w:r>
-        <w:t>This document is a preset template used for automatic data filling. Static text remains unchanged, while placeholders are replaced by values provided by the application.</w:t>
-      </w:r>
     </w:p>
-    <w:p/>
     <w:p>
       <w:pPr>
         <w:pStyle w:val="1"/>
@@ -882,6 +927,25 @@
       </w:tcPr>
     </w:tblStylePr>
   </w:style>
+  <w:style w:type="table" w:styleId="a6">
+    <w:name w:val="Table Grid"/>
+    <w:basedOn w:val="a1"/>
+    <w:uiPriority w:val="39"/>
+    <w:rsid w:val="008879E1"/>
+    <w:pPr>
+      <w:spacing w:after="0" w:line="240" w:lineRule="auto"/>
+    </w:pPr>
+    <w:tblPr>
+      <w:tblBorders>
+        <w:top w:val="single" w:sz="4" w:space="0" w:color="auto"/>
+        <w:left w:val="single" w:sz="4" w:space="0" w:color="auto"/>
+        <w:bottom w:val="single" w:sz="4" w:space="0" w:color="auto"/>
+        <w:right w:val="single" w:sz="4" w:space="0" w:color="auto"/>
+        <w:insideH w:val="single" w:sz="4" w:space="0" w:color="auto"/>
+        <w:insideV w:val="single" w:sz="4" w:space="0" w:color="auto"/>
+      </w:tblBorders>
+    </w:tblPr>
+  </w:style>
 </w:styles>
 </file>
 

</xml_diff>